<commit_message>
transfomers huggingface classification + pos tag
</commit_message>
<xml_diff>
--- a/resources/NLP resources.docx
+++ b/resources/NLP resources.docx
@@ -3,7 +3,21 @@
 <w:document xmlns:wpc="http://schemas.microsoft.com/office/word/2010/wordprocessingCanvas" xmlns:cx="http://schemas.microsoft.com/office/drawing/2014/chartex" xmlns:cx1="http://schemas.microsoft.com/office/drawing/2015/9/8/chartex" xmlns:cx2="http://schemas.microsoft.com/office/drawing/2015/10/21/chartex" xmlns:cx3="http://schemas.microsoft.com/office/drawing/2016/5/9/chartex" xmlns:cx4="http://schemas.microsoft.com/office/drawing/2016/5/10/chartex" xmlns:cx5="http://schemas.microsoft.com/office/drawing/2016/5/11/chartex" xmlns:cx6="http://schemas.microsoft.com/office/drawing/2016/5/12/chartex" xmlns:cx7="http://schemas.microsoft.com/office/drawing/2016/5/13/chartex" xmlns:cx8="http://schemas.microsoft.com/office/drawing/2016/5/14/chartex" xmlns:mc="http://schemas.openxmlformats.org/markup-compatibility/2006" xmlns:aink="http://schemas.microsoft.com/office/drawing/2016/ink" xmlns:am3d="http://schemas.microsoft.com/office/drawing/2017/model3d" xmlns:o="urn:schemas-microsoft-com:office:office" xmlns:oel="http://schemas.microsoft.com/office/2019/extlst" xmlns:r="http://schemas.openxmlformats.org/officeDocument/2006/relationships" xmlns:m="http://schemas.openxmlformats.org/officeDocument/2006/math" xmlns:v="urn:schemas-microsoft-com:vml" xmlns:wp14="http://schemas.microsoft.com/office/word/2010/wordprocessingDrawing" xmlns:wp="http://schemas.openxmlformats.org/drawingml/2006/wordprocessingDrawing" xmlns:w10="urn:schemas-microsoft-com:office:word" xmlns:w="http://schemas.openxmlformats.org/wordprocessingml/2006/main" xmlns:w14="http://schemas.microsoft.com/office/word/2010/wordml" xmlns:w15="http://schemas.microsoft.com/office/word/2012/wordml" xmlns:w16cex="http://schemas.microsoft.com/office/word/2018/wordml/cex" xmlns:w16cid="http://schemas.microsoft.com/office/word/2016/wordml/cid" xmlns:w16="http://schemas.microsoft.com/office/word/2018/wordml" xmlns:w16du="http://schemas.microsoft.com/office/word/2023/wordml/word16du" xmlns:w16sdtdh="http://schemas.microsoft.com/office/word/2020/wordml/sdtdatahash" xmlns:w16se="http://schemas.microsoft.com/office/word/2015/wordml/symex" xmlns:wpg="http://schemas.microsoft.com/office/word/2010/wordprocessingGroup" xmlns:wpi="http://schemas.microsoft.com/office/word/2010/wordprocessingInk" xmlns:wne="http://schemas.microsoft.com/office/word/2006/wordml" xmlns:wps="http://schemas.microsoft.com/office/word/2010/wordprocessingShape" mc:Ignorable="w14 w15 w16se w16cid w16 w16cex w16sdtdh w16du wp14">
   <w:body>
     <w:p>
-      <w:hyperlink r:id="rId4" w:tgtFrame="_blank" w:history="1">
+      <w:r>
+        <w:t xml:space="preserve">Papers and Datasets: </w:t>
+      </w:r>
+      <w:hyperlink r:id="rId4" w:history="1">
+        <w:r>
+          <w:rPr>
+            <w:rStyle w:val="Hyperlink"/>
+          </w:rPr>
+          <w:t>https://github.com/sebastianruder/NLP-progress</w:t>
+        </w:r>
+      </w:hyperlink>
+    </w:p>
+    <w:p/>
+    <w:p>
+      <w:hyperlink r:id="rId5" w:tgtFrame="_blank" w:history="1">
         <w:r>
           <w:rPr>
             <w:rStyle w:val="Hyperlink"/>
@@ -16,7 +30,7 @@
       </w:r>
     </w:p>
     <w:p>
-      <w:hyperlink r:id="rId5" w:tgtFrame="_blank" w:history="1">
+      <w:hyperlink r:id="rId6" w:tgtFrame="_blank" w:history="1">
         <w:r>
           <w:rPr>
             <w:rStyle w:val="Hyperlink"/>
@@ -33,7 +47,7 @@
       <w:r>
         <w:t>I recently wrote </w:t>
       </w:r>
-      <w:hyperlink r:id="rId6" w:tgtFrame="_blank" w:history="1">
+      <w:hyperlink r:id="rId7" w:tgtFrame="_blank" w:history="1">
         <w:r>
           <w:rPr>
             <w:rStyle w:val="Hyperlink"/>
@@ -49,7 +63,7 @@
       <w:r>
         <w:t>- </w:t>
       </w:r>
-      <w:hyperlink r:id="rId7" w:tgtFrame="_blank" w:history="1">
+      <w:hyperlink r:id="rId8" w:tgtFrame="_blank" w:history="1">
         <w:r>
           <w:rPr>
             <w:rStyle w:val="Hyperlink"/>
@@ -62,7 +76,7 @@
       <w:r>
         <w:t>- </w:t>
       </w:r>
-      <w:hyperlink r:id="rId8" w:tgtFrame="_blank" w:history="1">
+      <w:hyperlink r:id="rId9" w:tgtFrame="_blank" w:history="1">
         <w:r>
           <w:rPr>
             <w:rStyle w:val="Hyperlink"/>
@@ -75,7 +89,7 @@
       <w:r>
         <w:t>- </w:t>
       </w:r>
-      <w:hyperlink r:id="rId9" w:tgtFrame="_blank" w:history="1">
+      <w:hyperlink r:id="rId10" w:tgtFrame="_blank" w:history="1">
         <w:r>
           <w:rPr>
             <w:rStyle w:val="Hyperlink"/>
@@ -88,7 +102,7 @@
       <w:r>
         <w:t>- </w:t>
       </w:r>
-      <w:hyperlink r:id="rId10" w:tgtFrame="_blank" w:history="1">
+      <w:hyperlink r:id="rId11" w:tgtFrame="_blank" w:history="1">
         <w:r>
           <w:rPr>
             <w:rStyle w:val="Hyperlink"/>
@@ -101,7 +115,7 @@
       <w:r>
         <w:t>- </w:t>
       </w:r>
-      <w:hyperlink r:id="rId11" w:tgtFrame="_blank" w:history="1">
+      <w:hyperlink r:id="rId12" w:tgtFrame="_blank" w:history="1">
         <w:r>
           <w:rPr>
             <w:rStyle w:val="Hyperlink"/>
@@ -114,7 +128,7 @@
       <w:r>
         <w:t>- </w:t>
       </w:r>
-      <w:hyperlink r:id="rId12" w:tgtFrame="_blank" w:history="1">
+      <w:hyperlink r:id="rId13" w:tgtFrame="_blank" w:history="1">
         <w:r>
           <w:rPr>
             <w:rStyle w:val="Hyperlink"/>
@@ -127,7 +141,7 @@
       <w:r>
         <w:t>- </w:t>
       </w:r>
-      <w:hyperlink r:id="rId13" w:tgtFrame="_blank" w:history="1">
+      <w:hyperlink r:id="rId14" w:tgtFrame="_blank" w:history="1">
         <w:r>
           <w:rPr>
             <w:rStyle w:val="Hyperlink"/>
@@ -140,7 +154,7 @@
       <w:r>
         <w:t>- </w:t>
       </w:r>
-      <w:hyperlink r:id="rId14" w:tgtFrame="_blank" w:history="1">
+      <w:hyperlink r:id="rId15" w:tgtFrame="_blank" w:history="1">
         <w:r>
           <w:rPr>
             <w:rStyle w:val="Hyperlink"/>
@@ -153,7 +167,7 @@
       <w:r>
         <w:t>- </w:t>
       </w:r>
-      <w:hyperlink r:id="rId15" w:tgtFrame="_blank" w:history="1">
+      <w:hyperlink r:id="rId16" w:tgtFrame="_blank" w:history="1">
         <w:r>
           <w:rPr>
             <w:rStyle w:val="Hyperlink"/>
@@ -169,7 +183,7 @@
       <w:r>
         <w:t>If you're interested in LLMs (seems like everyone is these days), I'd also highly recommend </w:t>
       </w:r>
-      <w:hyperlink r:id="rId16" w:tgtFrame="_blank" w:history="1">
+      <w:hyperlink r:id="rId17" w:tgtFrame="_blank" w:history="1">
         <w:r>
           <w:rPr>
             <w:rStyle w:val="Hyperlink"/>
@@ -187,7 +201,7 @@
       <w:r>
         <w:t xml:space="preserve">FAST AI: </w:t>
       </w:r>
-      <w:hyperlink r:id="rId17" w:history="1">
+      <w:hyperlink r:id="rId18" w:history="1">
         <w:r>
           <w:rPr>
             <w:rStyle w:val="Hyperlink"/>
@@ -199,9 +213,10 @@
     <w:p/>
     <w:p>
       <w:r>
+        <w:lastRenderedPageBreak/>
         <w:t xml:space="preserve">PANDAS: </w:t>
       </w:r>
-      <w:hyperlink r:id="rId18" w:history="1">
+      <w:hyperlink r:id="rId19" w:history="1">
         <w:r>
           <w:rPr>
             <w:rStyle w:val="Hyperlink"/>
@@ -212,7 +227,7 @@
     </w:p>
     <w:p/>
     <w:p>
-      <w:hyperlink r:id="rId19" w:history="1">
+      <w:hyperlink r:id="rId20" w:history="1">
         <w:r>
           <w:rPr>
             <w:rStyle w:val="Hyperlink"/>
@@ -222,7 +237,7 @@
       </w:hyperlink>
     </w:p>
     <w:p>
-      <w:hyperlink r:id="rId20" w:history="1">
+      <w:hyperlink r:id="rId21" w:history="1">
         <w:r>
           <w:rPr>
             <w:rStyle w:val="Hyperlink"/>
@@ -233,7 +248,7 @@
     </w:p>
     <w:p/>
     <w:p>
-      <w:hyperlink r:id="rId21" w:history="1">
+      <w:hyperlink r:id="rId22" w:history="1">
         <w:r>
           <w:rPr>
             <w:rStyle w:val="Hyperlink"/>
@@ -244,7 +259,7 @@
     </w:p>
     <w:p/>
     <w:p>
-      <w:hyperlink r:id="rId22" w:history="1">
+      <w:hyperlink r:id="rId23" w:history="1">
         <w:r>
           <w:rPr>
             <w:rStyle w:val="Hyperlink"/>
@@ -269,7 +284,7 @@
       <w:r>
         <w:t>Decoder models: GPTurile (un pic private de la chatgpt), PaLM/Bard/Gemini (google), Llama (facebook, opensource), Mistral 7B (</w:t>
       </w:r>
-      <w:hyperlink r:id="rId23" w:history="1">
+      <w:hyperlink r:id="rId24" w:history="1">
         <w:r>
           <w:rPr>
             <w:rStyle w:val="Hyperlink"/>
@@ -311,7 +326,7 @@
       <w:r>
         <w:t> by Mihai Surdeanu and Marco A. Valenzuela-Escárcega. Please see </w:t>
       </w:r>
-      <w:hyperlink r:id="rId24" w:history="1">
+      <w:hyperlink r:id="rId25" w:history="1">
         <w:r>
           <w:rPr>
             <w:rStyle w:val="Hyperlink"/>
@@ -937,6 +952,7 @@
   <w:style w:type="character" w:default="1" w:styleId="DefaultParagraphFont">
     <w:name w:val="Default Paragraph Font"/>
     <w:uiPriority w:val="1"/>
+    <w:semiHidden/>
     <w:unhideWhenUsed/>
   </w:style>
   <w:style w:type="table" w:default="1" w:styleId="TableNormal">

</xml_diff>